<commit_message>
add in word documentation title NO LONGER RELEWANT
</commit_message>
<xml_diff>
--- a/architecture/алгоритм зональной Дейкстры с оценкой идеальности маршрута.docx
+++ b/architecture/алгоритм зональной Дейкстры с оценкой идеальности маршрута.docx
@@ -582,6 +582,7 @@
       <w:pPr>
         <w:pStyle w:val="GFS2"/>
       </w:pPr>
+      <w:bookmarkStart w:id="3" w:name="_GoBack"/>
       <w:r>
         <w:t xml:space="preserve">Расчет эталонных путей </w:t>
       </w:r>
@@ -600,7 +601,11 @@
       </w:r>
       <w:proofErr w:type="spellEnd"/>
       <w:r>
-        <w:t xml:space="preserve"> между путями ТПД</w:t>
+        <w:t xml:space="preserve"> </w:t>
+      </w:r>
+      <w:bookmarkEnd w:id="3"/>
+      <w:r>
+        <w:t>между путями ТПД</w:t>
       </w:r>
     </w:p>
     <w:p>
@@ -657,7 +662,7 @@
       <w:pPr>
         <w:pStyle w:val="GFS3"/>
       </w:pPr>
-      <w:bookmarkStart w:id="3" w:name="_Toc33985708"/>
+      <w:bookmarkStart w:id="4" w:name="_Toc33985708"/>
       <w:r>
         <w:t xml:space="preserve">Оценка </w:t>
       </w:r>
@@ -667,7 +672,7 @@
       <w:r>
         <w:t xml:space="preserve"> маршрут</w:t>
       </w:r>
-      <w:bookmarkEnd w:id="3"/>
+      <w:bookmarkEnd w:id="4"/>
       <w:r>
         <w:t>ов в соответствии с текущим эталоном</w:t>
       </w:r>
@@ -682,8 +687,6 @@
       <w:r>
         <w:t>????</w:t>
       </w:r>
-      <w:bookmarkStart w:id="4" w:name="_GoBack"/>
-      <w:bookmarkEnd w:id="4"/>
     </w:p>
     <w:p>
       <w:pPr>
@@ -710,7 +713,12 @@
       <w:bookmarkEnd w:id="5"/>
     </w:p>
     <w:sectPr>
-      <w:headerReference w:type="first" r:id="rId8"/>
+      <w:headerReference w:type="even" r:id="rId8"/>
+      <w:headerReference w:type="default" r:id="rId9"/>
+      <w:footerReference w:type="even" r:id="rId10"/>
+      <w:footerReference w:type="default" r:id="rId11"/>
+      <w:headerReference w:type="first" r:id="rId12"/>
+      <w:footerReference w:type="first" r:id="rId13"/>
       <w:endnotePr>
         <w:numFmt w:val="decimal"/>
       </w:endnotePr>
@@ -750,6 +758,36 @@
 </w:endnotes>
 </file>
 
+<file path=word/footer1.xml><?xml version="1.0" encoding="utf-8"?>
+<w:ftr xmlns:wpc="http://schemas.microsoft.com/office/word/2010/wordprocessingCanvas" xmlns:cx="http://schemas.microsoft.com/office/drawing/2014/chartex" xmlns:cx1="http://schemas.microsoft.com/office/drawing/2015/9/8/chartex" xmlns:mc="http://schemas.openxmlformats.org/markup-compatibility/2006" xmlns:o="urn:schemas-microsoft-com:office:office" xmlns:r="http://schemas.openxmlformats.org/officeDocument/2006/relationships" xmlns:m="http://schemas.openxmlformats.org/officeDocument/2006/math" xmlns:v="urn:schemas-microsoft-com:vml" xmlns:wp14="http://schemas.microsoft.com/office/word/2010/wordprocessingDrawing" xmlns:wp="http://schemas.openxmlformats.org/drawingml/2006/wordprocessingDrawing" xmlns:w10="urn:schemas-microsoft-com:office:word" xmlns:w="http://schemas.openxmlformats.org/wordprocessingml/2006/main" xmlns:w14="http://schemas.microsoft.com/office/word/2010/wordml" xmlns:w15="http://schemas.microsoft.com/office/word/2012/wordml" xmlns:w16se="http://schemas.microsoft.com/office/word/2015/wordml/symex" xmlns:wpg="http://schemas.microsoft.com/office/word/2010/wordprocessingGroup" xmlns:wpi="http://schemas.microsoft.com/office/word/2010/wordprocessingInk" xmlns:wne="http://schemas.microsoft.com/office/word/2006/wordml" xmlns:wps="http://schemas.microsoft.com/office/word/2010/wordprocessingShape" mc:Ignorable="w14 w15 w16se wp14">
+  <w:p>
+    <w:pPr>
+      <w:pStyle w:val="a8"/>
+    </w:pPr>
+  </w:p>
+</w:ftr>
+</file>
+
+<file path=word/footer2.xml><?xml version="1.0" encoding="utf-8"?>
+<w:ftr xmlns:wpc="http://schemas.microsoft.com/office/word/2010/wordprocessingCanvas" xmlns:cx="http://schemas.microsoft.com/office/drawing/2014/chartex" xmlns:cx1="http://schemas.microsoft.com/office/drawing/2015/9/8/chartex" xmlns:mc="http://schemas.openxmlformats.org/markup-compatibility/2006" xmlns:o="urn:schemas-microsoft-com:office:office" xmlns:r="http://schemas.openxmlformats.org/officeDocument/2006/relationships" xmlns:m="http://schemas.openxmlformats.org/officeDocument/2006/math" xmlns:v="urn:schemas-microsoft-com:vml" xmlns:wp14="http://schemas.microsoft.com/office/word/2010/wordprocessingDrawing" xmlns:wp="http://schemas.openxmlformats.org/drawingml/2006/wordprocessingDrawing" xmlns:w10="urn:schemas-microsoft-com:office:word" xmlns:w="http://schemas.openxmlformats.org/wordprocessingml/2006/main" xmlns:w14="http://schemas.microsoft.com/office/word/2010/wordml" xmlns:w15="http://schemas.microsoft.com/office/word/2012/wordml" xmlns:w16se="http://schemas.microsoft.com/office/word/2015/wordml/symex" xmlns:wpg="http://schemas.microsoft.com/office/word/2010/wordprocessingGroup" xmlns:wpi="http://schemas.microsoft.com/office/word/2010/wordprocessingInk" xmlns:wne="http://schemas.microsoft.com/office/word/2006/wordml" xmlns:wps="http://schemas.microsoft.com/office/word/2010/wordprocessingShape" mc:Ignorable="w14 w15 w16se wp14">
+  <w:p>
+    <w:pPr>
+      <w:pStyle w:val="a8"/>
+    </w:pPr>
+  </w:p>
+</w:ftr>
+</file>
+
+<file path=word/footer3.xml><?xml version="1.0" encoding="utf-8"?>
+<w:ftr xmlns:wpc="http://schemas.microsoft.com/office/word/2010/wordprocessingCanvas" xmlns:cx="http://schemas.microsoft.com/office/drawing/2014/chartex" xmlns:cx1="http://schemas.microsoft.com/office/drawing/2015/9/8/chartex" xmlns:mc="http://schemas.openxmlformats.org/markup-compatibility/2006" xmlns:o="urn:schemas-microsoft-com:office:office" xmlns:r="http://schemas.openxmlformats.org/officeDocument/2006/relationships" xmlns:m="http://schemas.openxmlformats.org/officeDocument/2006/math" xmlns:v="urn:schemas-microsoft-com:vml" xmlns:wp14="http://schemas.microsoft.com/office/word/2010/wordprocessingDrawing" xmlns:wp="http://schemas.openxmlformats.org/drawingml/2006/wordprocessingDrawing" xmlns:w10="urn:schemas-microsoft-com:office:word" xmlns:w="http://schemas.openxmlformats.org/wordprocessingml/2006/main" xmlns:w14="http://schemas.microsoft.com/office/word/2010/wordml" xmlns:w15="http://schemas.microsoft.com/office/word/2012/wordml" xmlns:w16se="http://schemas.microsoft.com/office/word/2015/wordml/symex" xmlns:wpg="http://schemas.microsoft.com/office/word/2010/wordprocessingGroup" xmlns:wpi="http://schemas.microsoft.com/office/word/2010/wordprocessingInk" xmlns:wne="http://schemas.microsoft.com/office/word/2006/wordml" xmlns:wps="http://schemas.microsoft.com/office/word/2010/wordprocessingShape" mc:Ignorable="w14 w15 w16se wp14">
+  <w:p>
+    <w:pPr>
+      <w:pStyle w:val="a8"/>
+    </w:pPr>
+  </w:p>
+</w:ftr>
+</file>
+
 <file path=word/footnotes.xml><?xml version="1.0" encoding="utf-8"?>
 <w:footnotes xmlns:wpc="http://schemas.microsoft.com/office/word/2010/wordprocessingCanvas" xmlns:cx="http://schemas.microsoft.com/office/drawing/2014/chartex" xmlns:cx1="http://schemas.microsoft.com/office/drawing/2015/9/8/chartex" xmlns:mc="http://schemas.openxmlformats.org/markup-compatibility/2006" xmlns:o="urn:schemas-microsoft-com:office:office" xmlns:r="http://schemas.openxmlformats.org/officeDocument/2006/relationships" xmlns:m="http://schemas.openxmlformats.org/officeDocument/2006/math" xmlns:v="urn:schemas-microsoft-com:vml" xmlns:wp14="http://schemas.microsoft.com/office/word/2010/wordprocessingDrawing" xmlns:wp="http://schemas.openxmlformats.org/drawingml/2006/wordprocessingDrawing" xmlns:w10="urn:schemas-microsoft-com:office:word" xmlns:w="http://schemas.openxmlformats.org/wordprocessingml/2006/main" xmlns:w14="http://schemas.microsoft.com/office/word/2010/wordml" xmlns:w15="http://schemas.microsoft.com/office/word/2012/wordml" xmlns:w16se="http://schemas.microsoft.com/office/word/2015/wordml/symex" xmlns:wpg="http://schemas.microsoft.com/office/word/2010/wordprocessingGroup" xmlns:wpi="http://schemas.microsoft.com/office/word/2010/wordprocessingInk" xmlns:wne="http://schemas.microsoft.com/office/word/2006/wordml" xmlns:wps="http://schemas.microsoft.com/office/word/2010/wordprocessingShape" mc:Ignorable="w14 w15 w16se wp14">
   <w:footnote w:type="separator" w:id="-1">
@@ -776,6 +814,96 @@
 </file>
 
 <file path=word/header1.xml><?xml version="1.0" encoding="utf-8"?>
+<w:hdr xmlns:wpc="http://schemas.microsoft.com/office/word/2010/wordprocessingCanvas" xmlns:cx="http://schemas.microsoft.com/office/drawing/2014/chartex" xmlns:cx1="http://schemas.microsoft.com/office/drawing/2015/9/8/chartex" xmlns:mc="http://schemas.openxmlformats.org/markup-compatibility/2006" xmlns:o="urn:schemas-microsoft-com:office:office" xmlns:r="http://schemas.openxmlformats.org/officeDocument/2006/relationships" xmlns:m="http://schemas.openxmlformats.org/officeDocument/2006/math" xmlns:v="urn:schemas-microsoft-com:vml" xmlns:wp14="http://schemas.microsoft.com/office/word/2010/wordprocessingDrawing" xmlns:wp="http://schemas.openxmlformats.org/drawingml/2006/wordprocessingDrawing" xmlns:w10="urn:schemas-microsoft-com:office:word" xmlns:w="http://schemas.openxmlformats.org/wordprocessingml/2006/main" xmlns:w14="http://schemas.microsoft.com/office/word/2010/wordml" xmlns:w15="http://schemas.microsoft.com/office/word/2012/wordml" xmlns:w16se="http://schemas.microsoft.com/office/word/2015/wordml/symex" xmlns:wpg="http://schemas.microsoft.com/office/word/2010/wordprocessingGroup" xmlns:wpi="http://schemas.microsoft.com/office/word/2010/wordprocessingInk" xmlns:wne="http://schemas.microsoft.com/office/word/2006/wordml" xmlns:wps="http://schemas.microsoft.com/office/word/2010/wordprocessingShape" mc:Ignorable="w14 w15 w16se wp14">
+  <w:p>
+    <w:pPr>
+      <w:pStyle w:val="a6"/>
+    </w:pPr>
+    <w:r>
+      <w:rPr>
+        <w:noProof/>
+      </w:rPr>
+      <w:pict>
+        <v:shapetype id="_x0000_t136" coordsize="21600,21600" o:spt="136" adj="10800" path="m@7,l@8,m@5,21600l@6,21600e">
+          <v:formulas>
+            <v:f eqn="sum #0 0 10800"/>
+            <v:f eqn="prod #0 2 1"/>
+            <v:f eqn="sum 21600 0 @1"/>
+            <v:f eqn="sum 0 0 @2"/>
+            <v:f eqn="sum 21600 0 @3"/>
+            <v:f eqn="if @0 @3 0"/>
+            <v:f eqn="if @0 21600 @1"/>
+            <v:f eqn="if @0 0 @2"/>
+            <v:f eqn="if @0 @4 21600"/>
+            <v:f eqn="mid @5 @6"/>
+            <v:f eqn="mid @8 @5"/>
+            <v:f eqn="mid @7 @8"/>
+            <v:f eqn="mid @6 @7"/>
+            <v:f eqn="sum @6 0 @5"/>
+          </v:formulas>
+          <v:path textpathok="t" o:connecttype="custom" o:connectlocs="@9,0;@10,10800;@11,21600;@12,10800" o:connectangles="270,180,90,0"/>
+          <v:textpath on="t" fitshape="t"/>
+          <v:handles>
+            <v:h position="#0,bottomRight" xrange="6629,14971"/>
+          </v:handles>
+          <o:lock v:ext="edit" text="t" shapetype="t"/>
+        </v:shapetype>
+        <v:shape id="PowerPlusWaterMarkObject774504360" o:spid="_x0000_s2052" type="#_x0000_t136" style="position:absolute;margin-left:0;margin-top:0;width:594.9pt;height:164.55pt;rotation:315;z-index:-251655168;mso-position-horizontal:center;mso-position-horizontal-relative:margin;mso-position-vertical:center;mso-position-vertical-relative:margin" o:allowincell="f" fillcolor="red" stroked="f">
+          <v:fill opacity=".5"/>
+          <v:textpath style="font-family:&quot;Calibri&quot;;font-size:1pt" string="НЕ АКТУАЛЬНО"/>
+        </v:shape>
+      </w:pict>
+    </w:r>
+  </w:p>
+</w:hdr>
+</file>
+
+<file path=word/header2.xml><?xml version="1.0" encoding="utf-8"?>
+<w:hdr xmlns:wpc="http://schemas.microsoft.com/office/word/2010/wordprocessingCanvas" xmlns:cx="http://schemas.microsoft.com/office/drawing/2014/chartex" xmlns:cx1="http://schemas.microsoft.com/office/drawing/2015/9/8/chartex" xmlns:mc="http://schemas.openxmlformats.org/markup-compatibility/2006" xmlns:o="urn:schemas-microsoft-com:office:office" xmlns:r="http://schemas.openxmlformats.org/officeDocument/2006/relationships" xmlns:m="http://schemas.openxmlformats.org/officeDocument/2006/math" xmlns:v="urn:schemas-microsoft-com:vml" xmlns:wp14="http://schemas.microsoft.com/office/word/2010/wordprocessingDrawing" xmlns:wp="http://schemas.openxmlformats.org/drawingml/2006/wordprocessingDrawing" xmlns:w10="urn:schemas-microsoft-com:office:word" xmlns:w="http://schemas.openxmlformats.org/wordprocessingml/2006/main" xmlns:w14="http://schemas.microsoft.com/office/word/2010/wordml" xmlns:w15="http://schemas.microsoft.com/office/word/2012/wordml" xmlns:w16se="http://schemas.microsoft.com/office/word/2015/wordml/symex" xmlns:wpg="http://schemas.microsoft.com/office/word/2010/wordprocessingGroup" xmlns:wpi="http://schemas.microsoft.com/office/word/2010/wordprocessingInk" xmlns:wne="http://schemas.microsoft.com/office/word/2006/wordml" xmlns:wps="http://schemas.microsoft.com/office/word/2010/wordprocessingShape" mc:Ignorable="w14 w15 w16se wp14">
+  <w:p>
+    <w:pPr>
+      <w:pStyle w:val="a6"/>
+    </w:pPr>
+    <w:r>
+      <w:rPr>
+        <w:noProof/>
+      </w:rPr>
+      <w:pict>
+        <v:shapetype id="_x0000_t136" coordsize="21600,21600" o:spt="136" adj="10800" path="m@7,l@8,m@5,21600l@6,21600e">
+          <v:formulas>
+            <v:f eqn="sum #0 0 10800"/>
+            <v:f eqn="prod #0 2 1"/>
+            <v:f eqn="sum 21600 0 @1"/>
+            <v:f eqn="sum 0 0 @2"/>
+            <v:f eqn="sum 21600 0 @3"/>
+            <v:f eqn="if @0 @3 0"/>
+            <v:f eqn="if @0 21600 @1"/>
+            <v:f eqn="if @0 0 @2"/>
+            <v:f eqn="if @0 @4 21600"/>
+            <v:f eqn="mid @5 @6"/>
+            <v:f eqn="mid @8 @5"/>
+            <v:f eqn="mid @7 @8"/>
+            <v:f eqn="mid @6 @7"/>
+            <v:f eqn="sum @6 0 @5"/>
+          </v:formulas>
+          <v:path textpathok="t" o:connecttype="custom" o:connectlocs="@9,0;@10,10800;@11,21600;@12,10800" o:connectangles="270,180,90,0"/>
+          <v:textpath on="t" fitshape="t"/>
+          <v:handles>
+            <v:h position="#0,bottomRight" xrange="6629,14971"/>
+          </v:handles>
+          <o:lock v:ext="edit" text="t" shapetype="t"/>
+        </v:shapetype>
+        <v:shape id="PowerPlusWaterMarkObject774504361" o:spid="_x0000_s2053" type="#_x0000_t136" style="position:absolute;margin-left:0;margin-top:0;width:594.9pt;height:164.55pt;rotation:315;z-index:-251653120;mso-position-horizontal:center;mso-position-horizontal-relative:margin;mso-position-vertical:center;mso-position-vertical-relative:margin" o:allowincell="f" fillcolor="red" stroked="f">
+          <v:fill opacity=".5"/>
+          <v:textpath style="font-family:&quot;Calibri&quot;;font-size:1pt" string="НЕ АКТУАЛЬНО"/>
+        </v:shape>
+      </w:pict>
+    </w:r>
+  </w:p>
+</w:hdr>
+</file>
+
+<file path=word/header3.xml><?xml version="1.0" encoding="utf-8"?>
 <w:hdr xmlns:wpc="http://schemas.microsoft.com/office/word/2010/wordprocessingCanvas" xmlns:cx="http://schemas.microsoft.com/office/drawing/2014/chartex" xmlns:cx1="http://schemas.microsoft.com/office/drawing/2015/9/8/chartex" xmlns:mc="http://schemas.openxmlformats.org/markup-compatibility/2006" xmlns:o="urn:schemas-microsoft-com:office:office" xmlns:r="http://schemas.openxmlformats.org/officeDocument/2006/relationships" xmlns:m="http://schemas.openxmlformats.org/officeDocument/2006/math" xmlns:v="urn:schemas-microsoft-com:vml" xmlns:wp14="http://schemas.microsoft.com/office/word/2010/wordprocessingDrawing" xmlns:wp="http://schemas.openxmlformats.org/drawingml/2006/wordprocessingDrawing" xmlns:w10="urn:schemas-microsoft-com:office:word" xmlns:w="http://schemas.openxmlformats.org/wordprocessingml/2006/main" xmlns:w14="http://schemas.microsoft.com/office/word/2010/wordml" xmlns:w15="http://schemas.microsoft.com/office/word/2012/wordml" xmlns:w16se="http://schemas.microsoft.com/office/word/2015/wordml/symex" xmlns:wpg="http://schemas.microsoft.com/office/word/2010/wordprocessingGroup" xmlns:wpi="http://schemas.microsoft.com/office/word/2010/wordprocessingInk" xmlns:wne="http://schemas.microsoft.com/office/word/2006/wordml" xmlns:wps="http://schemas.microsoft.com/office/word/2010/wordprocessingShape" mc:Ignorable="w14 w15 w16se wp14">
   <w:tbl>
     <w:tblPr>
@@ -830,6 +958,41 @@
         <w:lang w:val="en-US"/>
       </w:rPr>
     </w:pPr>
+    <w:r>
+      <w:rPr>
+        <w:noProof/>
+      </w:rPr>
+      <w:pict>
+        <v:shapetype id="_x0000_t136" coordsize="21600,21600" o:spt="136" adj="10800" path="m@7,l@8,m@5,21600l@6,21600e">
+          <v:formulas>
+            <v:f eqn="sum #0 0 10800"/>
+            <v:f eqn="prod #0 2 1"/>
+            <v:f eqn="sum 21600 0 @1"/>
+            <v:f eqn="sum 0 0 @2"/>
+            <v:f eqn="sum 21600 0 @3"/>
+            <v:f eqn="if @0 @3 0"/>
+            <v:f eqn="if @0 21600 @1"/>
+            <v:f eqn="if @0 0 @2"/>
+            <v:f eqn="if @0 @4 21600"/>
+            <v:f eqn="mid @5 @6"/>
+            <v:f eqn="mid @8 @5"/>
+            <v:f eqn="mid @7 @8"/>
+            <v:f eqn="mid @6 @7"/>
+            <v:f eqn="sum @6 0 @5"/>
+          </v:formulas>
+          <v:path textpathok="t" o:connecttype="custom" o:connectlocs="@9,0;@10,10800;@11,21600;@12,10800" o:connectangles="270,180,90,0"/>
+          <v:textpath on="t" fitshape="t"/>
+          <v:handles>
+            <v:h position="#0,bottomRight" xrange="6629,14971"/>
+          </v:handles>
+          <o:lock v:ext="edit" text="t" shapetype="t"/>
+        </v:shapetype>
+        <v:shape id="PowerPlusWaterMarkObject774504359" o:spid="_x0000_s2051" type="#_x0000_t136" style="position:absolute;left:0;text-align:left;margin-left:0;margin-top:0;width:594.9pt;height:164.55pt;rotation:315;z-index:-251657216;mso-position-horizontal:center;mso-position-horizontal-relative:margin;mso-position-vertical:center;mso-position-vertical-relative:margin" o:allowincell="f" fillcolor="red" stroked="f">
+          <v:fill opacity=".5"/>
+          <v:textpath style="font-family:&quot;Calibri&quot;;font-size:1pt" string="НЕ АКТУАЛЬНО"/>
+        </v:shape>
+      </w:pict>
+    </w:r>
   </w:p>
 </w:hdr>
 </file>
@@ -2913,7 +3076,7 @@
 </file>
 
 <file path=customXml/itemProps1.xml><?xml version="1.0" encoding="utf-8"?>
-<ds:datastoreItem xmlns:ds="http://schemas.openxmlformats.org/officeDocument/2006/customXml" ds:itemID="{9617B564-1237-448E-9B29-EF9C4574BC8C}">
+<ds:datastoreItem xmlns:ds="http://schemas.openxmlformats.org/officeDocument/2006/customXml" ds:itemID="{4998C379-A1A7-4300-9F07-653060DB7BE9}">
   <ds:schemaRefs>
     <ds:schemaRef ds:uri="http://schemas.openxmlformats.org/officeDocument/2006/bibliography"/>
   </ds:schemaRefs>

</xml_diff>